<commit_message>
Updated user acceptance tests - sprint 2
</commit_message>
<xml_diff>
--- a/Test Cases/User Acceptance Test - Sprint 2.docx
+++ b/Test Cases/User Acceptance Test - Sprint 2.docx
@@ -514,19 +514,7 @@
               <w:rPr>
                 <w:lang w:val="en-US"/>
               </w:rPr>
-              <w:t>2</w:t>
-            </w:r>
-            <w:r>
-              <w:rPr>
-                <w:lang w:val="en-US"/>
-              </w:rPr>
-              <w:t xml:space="preserve">: </w:t>
-            </w:r>
-            <w:r>
-              <w:rPr>
-                <w:lang w:val="en-US"/>
-              </w:rPr>
-              <w:t>User Authentication</w:t>
+              <w:t>2: User Authentication</w:t>
             </w:r>
             <w:r>
               <w:rPr>
@@ -929,7 +917,7 @@
                 <w:szCs w:val="24"/>
                 <w:lang w:val="en-US"/>
               </w:rPr>
-              <w:t xml:space="preserve"> </w:t>
+              <w:t>Displays the customers details, as well as the customers rental history</w:t>
             </w:r>
           </w:p>
         </w:tc>
@@ -1029,6 +1017,14 @@
                 <w:lang w:val="en-US"/>
               </w:rPr>
             </w:pPr>
+            <w:r>
+              <w:rPr>
+                <w:sz w:val="24"/>
+                <w:szCs w:val="24"/>
+                <w:lang w:val="en-US"/>
+              </w:rPr>
+              <w:t>The button does not display on the screen unless an employee or client logs in</w:t>
+            </w:r>
           </w:p>
         </w:tc>
         <w:tc>
@@ -1219,19 +1215,7 @@
               <w:rPr>
                 <w:lang w:val="en-US"/>
               </w:rPr>
-              <w:t>3</w:t>
-            </w:r>
-            <w:r>
-              <w:rPr>
-                <w:lang w:val="en-US"/>
-              </w:rPr>
-              <w:t xml:space="preserve">: </w:t>
-            </w:r>
-            <w:r>
-              <w:rPr>
-                <w:lang w:val="en-US"/>
-              </w:rPr>
-              <w:t>Display Without Login</w:t>
+              <w:t>3: Display Without Login</w:t>
             </w:r>
           </w:p>
         </w:tc>
@@ -1360,7 +1344,6 @@
                 <w:szCs w:val="24"/>
                 <w:lang w:val="en-US"/>
               </w:rPr>
-              <w:lastRenderedPageBreak/>
               <w:t>3</w:t>
             </w:r>
             <w:r>
@@ -1522,15 +1505,7 @@
                 <w:szCs w:val="24"/>
                 <w:lang w:val="en-US"/>
               </w:rPr>
-              <w:t xml:space="preserve">Search functionality </w:t>
-            </w:r>
-            <w:r>
-              <w:rPr>
-                <w:sz w:val="24"/>
-                <w:szCs w:val="24"/>
-                <w:lang w:val="en-US"/>
-              </w:rPr>
-              <w:t>displays whilst logged out (and logged in)</w:t>
+              <w:t>Search functionality displays whilst logged out (and logged in)</w:t>
             </w:r>
           </w:p>
         </w:tc>
@@ -1633,15 +1608,232 @@
                 <w:szCs w:val="24"/>
                 <w:lang w:val="en-US"/>
               </w:rPr>
-              <w:t xml:space="preserve">Car information pages </w:t>
-            </w:r>
-            <w:r>
-              <w:rPr>
-                <w:sz w:val="24"/>
-                <w:szCs w:val="24"/>
-                <w:lang w:val="en-US"/>
-              </w:rPr>
-              <w:t>displays whilst logged out (and logged in)</w:t>
+              <w:t>Car information pages displays whilst logged out (and logged in)</w:t>
+            </w:r>
+          </w:p>
+        </w:tc>
+        <w:tc>
+          <w:tcPr>
+            <w:tcW w:w="1192" w:type="dxa"/>
+          </w:tcPr>
+          <w:p>
+            <w:pPr>
+              <w:cnfStyle w:val="000000000000" w:firstRow="0" w:lastRow="0" w:firstColumn="0" w:lastColumn="0" w:oddVBand="0" w:evenVBand="0" w:oddHBand="0" w:evenHBand="0" w:firstRowFirstColumn="0" w:firstRowLastColumn="0" w:lastRowFirstColumn="0" w:lastRowLastColumn="0"/>
+              <w:rPr>
+                <w:sz w:val="24"/>
+                <w:szCs w:val="24"/>
+                <w:lang w:val="en-US"/>
+              </w:rPr>
+            </w:pPr>
+            <w:r>
+              <w:rPr>
+                <w:sz w:val="24"/>
+                <w:szCs w:val="24"/>
+                <w:lang w:val="en-US"/>
+              </w:rPr>
+              <w:t>Pass</w:t>
+            </w:r>
+          </w:p>
+        </w:tc>
+      </w:tr>
+      <w:tr>
+        <w:trPr>
+          <w:cnfStyle w:val="000000100000" w:firstRow="0" w:lastRow="0" w:firstColumn="0" w:lastColumn="0" w:oddVBand="0" w:evenVBand="0" w:oddHBand="1" w:evenHBand="0" w:firstRowFirstColumn="0" w:firstRowLastColumn="0" w:lastRowFirstColumn="0" w:lastRowLastColumn="0"/>
+        </w:trPr>
+        <w:tc>
+          <w:tcPr>
+            <w:cnfStyle w:val="001000000000" w:firstRow="0" w:lastRow="0" w:firstColumn="1" w:lastColumn="0" w:oddVBand="0" w:evenVBand="0" w:oddHBand="0" w:evenHBand="0" w:firstRowFirstColumn="0" w:firstRowLastColumn="0" w:lastRowFirstColumn="0" w:lastRowLastColumn="0"/>
+            <w:tcW w:w="831" w:type="dxa"/>
+          </w:tcPr>
+          <w:p>
+            <w:pPr>
+              <w:rPr>
+                <w:sz w:val="24"/>
+                <w:szCs w:val="24"/>
+                <w:lang w:val="en-US"/>
+              </w:rPr>
+            </w:pPr>
+            <w:r>
+              <w:rPr>
+                <w:sz w:val="24"/>
+                <w:szCs w:val="24"/>
+                <w:lang w:val="en-US"/>
+              </w:rPr>
+              <w:t>3.4</w:t>
+            </w:r>
+          </w:p>
+        </w:tc>
+        <w:tc>
+          <w:tcPr>
+            <w:tcW w:w="3759" w:type="dxa"/>
+            <w:gridSpan w:val="2"/>
+          </w:tcPr>
+          <w:p>
+            <w:pPr>
+              <w:cnfStyle w:val="000000100000" w:firstRow="0" w:lastRow="0" w:firstColumn="0" w:lastColumn="0" w:oddVBand="0" w:evenVBand="0" w:oddHBand="1" w:evenHBand="0" w:firstRowFirstColumn="0" w:firstRowLastColumn="0" w:lastRowFirstColumn="0" w:lastRowLastColumn="0"/>
+              <w:rPr>
+                <w:sz w:val="24"/>
+                <w:szCs w:val="24"/>
+                <w:lang w:val="en-US"/>
+              </w:rPr>
+            </w:pPr>
+            <w:r>
+              <w:rPr>
+                <w:sz w:val="24"/>
+                <w:szCs w:val="24"/>
+                <w:lang w:val="en-US"/>
+              </w:rPr>
+              <w:t xml:space="preserve">Login </w:t>
+            </w:r>
+            <w:r>
+              <w:rPr>
+                <w:sz w:val="24"/>
+                <w:szCs w:val="24"/>
+                <w:lang w:val="en-US"/>
+              </w:rPr>
+              <w:t>P</w:t>
+            </w:r>
+            <w:r>
+              <w:rPr>
+                <w:sz w:val="24"/>
+                <w:szCs w:val="24"/>
+                <w:lang w:val="en-US"/>
+              </w:rPr>
+              <w:t>age</w:t>
+            </w:r>
+          </w:p>
+        </w:tc>
+        <w:tc>
+          <w:tcPr>
+            <w:tcW w:w="3244" w:type="dxa"/>
+          </w:tcPr>
+          <w:p>
+            <w:pPr>
+              <w:cnfStyle w:val="000000100000" w:firstRow="0" w:lastRow="0" w:firstColumn="0" w:lastColumn="0" w:oddVBand="0" w:evenVBand="0" w:oddHBand="1" w:evenHBand="0" w:firstRowFirstColumn="0" w:firstRowLastColumn="0" w:lastRowFirstColumn="0" w:lastRowLastColumn="0"/>
+              <w:rPr>
+                <w:sz w:val="24"/>
+                <w:szCs w:val="24"/>
+                <w:lang w:val="en-US"/>
+              </w:rPr>
+            </w:pPr>
+            <w:r>
+              <w:rPr>
+                <w:sz w:val="24"/>
+                <w:szCs w:val="24"/>
+                <w:lang w:val="en-US"/>
+              </w:rPr>
+              <w:t>Login page displays while the user is not logged in</w:t>
+            </w:r>
+            <w:r>
+              <w:rPr>
+                <w:sz w:val="24"/>
+                <w:szCs w:val="24"/>
+                <w:lang w:val="en-US"/>
+              </w:rPr>
+              <w:t>.</w:t>
+            </w:r>
+          </w:p>
+        </w:tc>
+        <w:tc>
+          <w:tcPr>
+            <w:tcW w:w="1192" w:type="dxa"/>
+          </w:tcPr>
+          <w:p>
+            <w:pPr>
+              <w:cnfStyle w:val="000000100000" w:firstRow="0" w:lastRow="0" w:firstColumn="0" w:lastColumn="0" w:oddVBand="0" w:evenVBand="0" w:oddHBand="1" w:evenHBand="0" w:firstRowFirstColumn="0" w:firstRowLastColumn="0" w:lastRowFirstColumn="0" w:lastRowLastColumn="0"/>
+              <w:rPr>
+                <w:sz w:val="24"/>
+                <w:szCs w:val="24"/>
+                <w:lang w:val="en-US"/>
+              </w:rPr>
+            </w:pPr>
+            <w:r>
+              <w:rPr>
+                <w:sz w:val="24"/>
+                <w:szCs w:val="24"/>
+                <w:lang w:val="en-US"/>
+              </w:rPr>
+              <w:t>Pass</w:t>
+            </w:r>
+          </w:p>
+        </w:tc>
+      </w:tr>
+      <w:tr>
+        <w:tc>
+          <w:tcPr>
+            <w:cnfStyle w:val="001000000000" w:firstRow="0" w:lastRow="0" w:firstColumn="1" w:lastColumn="0" w:oddVBand="0" w:evenVBand="0" w:oddHBand="0" w:evenHBand="0" w:firstRowFirstColumn="0" w:firstRowLastColumn="0" w:lastRowFirstColumn="0" w:lastRowLastColumn="0"/>
+            <w:tcW w:w="831" w:type="dxa"/>
+          </w:tcPr>
+          <w:p>
+            <w:pPr>
+              <w:rPr>
+                <w:sz w:val="24"/>
+                <w:szCs w:val="24"/>
+                <w:lang w:val="en-US"/>
+              </w:rPr>
+            </w:pPr>
+            <w:r>
+              <w:rPr>
+                <w:sz w:val="24"/>
+                <w:szCs w:val="24"/>
+                <w:lang w:val="en-US"/>
+              </w:rPr>
+              <w:t>3.5</w:t>
+            </w:r>
+          </w:p>
+        </w:tc>
+        <w:tc>
+          <w:tcPr>
+            <w:tcW w:w="3759" w:type="dxa"/>
+            <w:gridSpan w:val="2"/>
+          </w:tcPr>
+          <w:p>
+            <w:pPr>
+              <w:cnfStyle w:val="000000000000" w:firstRow="0" w:lastRow="0" w:firstColumn="0" w:lastColumn="0" w:oddVBand="0" w:evenVBand="0" w:oddHBand="0" w:evenHBand="0" w:firstRowFirstColumn="0" w:firstRowLastColumn="0" w:lastRowFirstColumn="0" w:lastRowLastColumn="0"/>
+              <w:rPr>
+                <w:sz w:val="24"/>
+                <w:szCs w:val="24"/>
+                <w:lang w:val="en-US"/>
+              </w:rPr>
+            </w:pPr>
+            <w:r>
+              <w:rPr>
+                <w:sz w:val="24"/>
+                <w:szCs w:val="24"/>
+                <w:lang w:val="en-US"/>
+              </w:rPr>
+              <w:t>Register Page</w:t>
+            </w:r>
+          </w:p>
+        </w:tc>
+        <w:tc>
+          <w:tcPr>
+            <w:tcW w:w="3244" w:type="dxa"/>
+          </w:tcPr>
+          <w:p>
+            <w:pPr>
+              <w:cnfStyle w:val="000000000000" w:firstRow="0" w:lastRow="0" w:firstColumn="0" w:lastColumn="0" w:oddVBand="0" w:evenVBand="0" w:oddHBand="0" w:evenHBand="0" w:firstRowFirstColumn="0" w:firstRowLastColumn="0" w:lastRowFirstColumn="0" w:lastRowLastColumn="0"/>
+              <w:rPr>
+                <w:sz w:val="24"/>
+                <w:szCs w:val="24"/>
+                <w:lang w:val="en-US"/>
+              </w:rPr>
+            </w:pPr>
+            <w:r>
+              <w:rPr>
+                <w:sz w:val="24"/>
+                <w:szCs w:val="24"/>
+                <w:lang w:val="en-US"/>
+              </w:rPr>
+              <w:t>Registration page can be accessed while not logged in</w:t>
+            </w:r>
+            <w:r>
+              <w:rPr>
+                <w:sz w:val="24"/>
+                <w:szCs w:val="24"/>
+                <w:lang w:val="en-US"/>
+              </w:rPr>
+              <w:t>, and is inaccessible once logged in</w:t>
             </w:r>
           </w:p>
         </w:tc>
@@ -1730,19 +1922,7 @@
               <w:rPr>
                 <w:lang w:val="en-US"/>
               </w:rPr>
-              <w:t>4</w:t>
-            </w:r>
-            <w:r>
-              <w:rPr>
-                <w:lang w:val="en-US"/>
-              </w:rPr>
-              <w:t xml:space="preserve">: </w:t>
-            </w:r>
-            <w:r>
-              <w:rPr>
-                <w:lang w:val="en-US"/>
-              </w:rPr>
-              <w:t>Vehicle Availability</w:t>
+              <w:t>4: Vehicle Availability</w:t>
             </w:r>
             <w:r>
               <w:rPr>
@@ -1915,6 +2095,14 @@
                 <w:lang w:val="en-US"/>
               </w:rPr>
             </w:pPr>
+            <w:r>
+              <w:rPr>
+                <w:sz w:val="24"/>
+                <w:szCs w:val="24"/>
+                <w:lang w:val="en-US"/>
+              </w:rPr>
+              <w:t xml:space="preserve">Date selection </w:t>
+            </w:r>
           </w:p>
         </w:tc>
         <w:tc>
@@ -1930,6 +2118,22 @@
                 <w:lang w:val="en-US"/>
               </w:rPr>
             </w:pPr>
+            <w:r>
+              <w:rPr>
+                <w:sz w:val="24"/>
+                <w:szCs w:val="24"/>
+                <w:lang w:val="en-US"/>
+              </w:rPr>
+              <w:t xml:space="preserve">Once desired dates have been set by the customer, the results should filter the </w:t>
+            </w:r>
+            <w:r>
+              <w:rPr>
+                <w:sz w:val="24"/>
+                <w:szCs w:val="24"/>
+                <w:lang w:val="en-US"/>
+              </w:rPr>
+              <w:t>out the vehicles that are unavailable</w:t>
+            </w:r>
           </w:p>
         </w:tc>
         <w:tc>
@@ -1945,14 +2149,6 @@
                 <w:lang w:val="en-US"/>
               </w:rPr>
             </w:pPr>
-            <w:r>
-              <w:rPr>
-                <w:sz w:val="24"/>
-                <w:szCs w:val="24"/>
-                <w:lang w:val="en-US"/>
-              </w:rPr>
-              <w:t>Pass</w:t>
-            </w:r>
           </w:p>
         </w:tc>
       </w:tr>
@@ -2035,14 +2231,6 @@
                 <w:lang w:val="en-US"/>
               </w:rPr>
             </w:pPr>
-            <w:r>
-              <w:rPr>
-                <w:sz w:val="24"/>
-                <w:szCs w:val="24"/>
-                <w:lang w:val="en-US"/>
-              </w:rPr>
-              <w:t>Pass</w:t>
-            </w:r>
           </w:p>
         </w:tc>
       </w:tr>
@@ -2130,191 +2318,6 @@
                 <w:lang w:val="en-US"/>
               </w:rPr>
             </w:pPr>
-            <w:r>
-              <w:rPr>
-                <w:sz w:val="24"/>
-                <w:szCs w:val="24"/>
-                <w:lang w:val="en-US"/>
-              </w:rPr>
-              <w:t>Pass</w:t>
-            </w:r>
-          </w:p>
-        </w:tc>
-      </w:tr>
-      <w:tr>
-        <w:trPr>
-          <w:cnfStyle w:val="000000100000" w:firstRow="0" w:lastRow="0" w:firstColumn="0" w:lastColumn="0" w:oddVBand="0" w:evenVBand="0" w:oddHBand="1" w:evenHBand="0" w:firstRowFirstColumn="0" w:firstRowLastColumn="0" w:lastRowFirstColumn="0" w:lastRowLastColumn="0"/>
-        </w:trPr>
-        <w:tc>
-          <w:tcPr>
-            <w:cnfStyle w:val="001000000000" w:firstRow="0" w:lastRow="0" w:firstColumn="1" w:lastColumn="0" w:oddVBand="0" w:evenVBand="0" w:oddHBand="0" w:evenHBand="0" w:firstRowFirstColumn="0" w:firstRowLastColumn="0" w:lastRowFirstColumn="0" w:lastRowLastColumn="0"/>
-            <w:tcW w:w="831" w:type="dxa"/>
-          </w:tcPr>
-          <w:p>
-            <w:pPr>
-              <w:rPr>
-                <w:sz w:val="24"/>
-                <w:szCs w:val="24"/>
-                <w:lang w:val="en-US"/>
-              </w:rPr>
-            </w:pPr>
-            <w:r>
-              <w:rPr>
-                <w:sz w:val="24"/>
-                <w:szCs w:val="24"/>
-                <w:lang w:val="en-US"/>
-              </w:rPr>
-              <w:t>4</w:t>
-            </w:r>
-            <w:r>
-              <w:rPr>
-                <w:sz w:val="24"/>
-                <w:szCs w:val="24"/>
-                <w:lang w:val="en-US"/>
-              </w:rPr>
-              <w:t>.4</w:t>
-            </w:r>
-          </w:p>
-        </w:tc>
-        <w:tc>
-          <w:tcPr>
-            <w:tcW w:w="3759" w:type="dxa"/>
-            <w:gridSpan w:val="2"/>
-          </w:tcPr>
-          <w:p>
-            <w:pPr>
-              <w:cnfStyle w:val="000000100000" w:firstRow="0" w:lastRow="0" w:firstColumn="0" w:lastColumn="0" w:oddVBand="0" w:evenVBand="0" w:oddHBand="1" w:evenHBand="0" w:firstRowFirstColumn="0" w:firstRowLastColumn="0" w:lastRowFirstColumn="0" w:lastRowLastColumn="0"/>
-              <w:rPr>
-                <w:sz w:val="24"/>
-                <w:szCs w:val="24"/>
-                <w:lang w:val="en-US"/>
-              </w:rPr>
-            </w:pPr>
-          </w:p>
-        </w:tc>
-        <w:tc>
-          <w:tcPr>
-            <w:tcW w:w="3244" w:type="dxa"/>
-          </w:tcPr>
-          <w:p>
-            <w:pPr>
-              <w:cnfStyle w:val="000000100000" w:firstRow="0" w:lastRow="0" w:firstColumn="0" w:lastColumn="0" w:oddVBand="0" w:evenVBand="0" w:oddHBand="1" w:evenHBand="0" w:firstRowFirstColumn="0" w:firstRowLastColumn="0" w:lastRowFirstColumn="0" w:lastRowLastColumn="0"/>
-              <w:rPr>
-                <w:sz w:val="24"/>
-                <w:szCs w:val="24"/>
-                <w:lang w:val="en-US"/>
-              </w:rPr>
-            </w:pPr>
-          </w:p>
-        </w:tc>
-        <w:tc>
-          <w:tcPr>
-            <w:tcW w:w="1192" w:type="dxa"/>
-          </w:tcPr>
-          <w:p>
-            <w:pPr>
-              <w:cnfStyle w:val="000000100000" w:firstRow="0" w:lastRow="0" w:firstColumn="0" w:lastColumn="0" w:oddVBand="0" w:evenVBand="0" w:oddHBand="1" w:evenHBand="0" w:firstRowFirstColumn="0" w:firstRowLastColumn="0" w:lastRowFirstColumn="0" w:lastRowLastColumn="0"/>
-              <w:rPr>
-                <w:sz w:val="24"/>
-                <w:szCs w:val="24"/>
-                <w:lang w:val="en-US"/>
-              </w:rPr>
-            </w:pPr>
-            <w:r>
-              <w:rPr>
-                <w:sz w:val="24"/>
-                <w:szCs w:val="24"/>
-                <w:lang w:val="en-US"/>
-              </w:rPr>
-              <w:t>Pass</w:t>
-            </w:r>
-          </w:p>
-        </w:tc>
-      </w:tr>
-      <w:tr>
-        <w:tc>
-          <w:tcPr>
-            <w:cnfStyle w:val="001000000000" w:firstRow="0" w:lastRow="0" w:firstColumn="1" w:lastColumn="0" w:oddVBand="0" w:evenVBand="0" w:oddHBand="0" w:evenHBand="0" w:firstRowFirstColumn="0" w:firstRowLastColumn="0" w:lastRowFirstColumn="0" w:lastRowLastColumn="0"/>
-            <w:tcW w:w="831" w:type="dxa"/>
-          </w:tcPr>
-          <w:p>
-            <w:pPr>
-              <w:rPr>
-                <w:sz w:val="24"/>
-                <w:szCs w:val="24"/>
-                <w:lang w:val="en-US"/>
-              </w:rPr>
-            </w:pPr>
-            <w:r>
-              <w:rPr>
-                <w:sz w:val="24"/>
-                <w:szCs w:val="24"/>
-                <w:lang w:val="en-US"/>
-              </w:rPr>
-              <w:t>4</w:t>
-            </w:r>
-            <w:r>
-              <w:rPr>
-                <w:sz w:val="24"/>
-                <w:szCs w:val="24"/>
-                <w:lang w:val="en-US"/>
-              </w:rPr>
-              <w:t>.5</w:t>
-            </w:r>
-          </w:p>
-        </w:tc>
-        <w:tc>
-          <w:tcPr>
-            <w:tcW w:w="3759" w:type="dxa"/>
-            <w:gridSpan w:val="2"/>
-          </w:tcPr>
-          <w:p>
-            <w:pPr>
-              <w:cnfStyle w:val="000000000000" w:firstRow="0" w:lastRow="0" w:firstColumn="0" w:lastColumn="0" w:oddVBand="0" w:evenVBand="0" w:oddHBand="0" w:evenHBand="0" w:firstRowFirstColumn="0" w:firstRowLastColumn="0" w:lastRowFirstColumn="0" w:lastRowLastColumn="0"/>
-              <w:rPr>
-                <w:sz w:val="24"/>
-                <w:szCs w:val="24"/>
-                <w:lang w:val="en-US"/>
-              </w:rPr>
-            </w:pPr>
-          </w:p>
-        </w:tc>
-        <w:tc>
-          <w:tcPr>
-            <w:tcW w:w="3244" w:type="dxa"/>
-          </w:tcPr>
-          <w:p>
-            <w:pPr>
-              <w:cnfStyle w:val="000000000000" w:firstRow="0" w:lastRow="0" w:firstColumn="0" w:lastColumn="0" w:oddVBand="0" w:evenVBand="0" w:oddHBand="0" w:evenHBand="0" w:firstRowFirstColumn="0" w:firstRowLastColumn="0" w:lastRowFirstColumn="0" w:lastRowLastColumn="0"/>
-              <w:rPr>
-                <w:sz w:val="24"/>
-                <w:szCs w:val="24"/>
-                <w:lang w:val="en-US"/>
-              </w:rPr>
-            </w:pPr>
-          </w:p>
-        </w:tc>
-        <w:tc>
-          <w:tcPr>
-            <w:tcW w:w="1192" w:type="dxa"/>
-          </w:tcPr>
-          <w:p>
-            <w:pPr>
-              <w:cnfStyle w:val="000000000000" w:firstRow="0" w:lastRow="0" w:firstColumn="0" w:lastColumn="0" w:oddVBand="0" w:evenVBand="0" w:oddHBand="0" w:evenHBand="0" w:firstRowFirstColumn="0" w:firstRowLastColumn="0" w:lastRowFirstColumn="0" w:lastRowLastColumn="0"/>
-              <w:rPr>
-                <w:sz w:val="24"/>
-                <w:szCs w:val="24"/>
-                <w:lang w:val="en-US"/>
-              </w:rPr>
-            </w:pPr>
-            <w:r>
-              <w:rPr>
-                <w:sz w:val="24"/>
-                <w:szCs w:val="24"/>
-                <w:lang w:val="en-US"/>
-              </w:rPr>
-              <w:t>Pass</w:t>
-            </w:r>
           </w:p>
         </w:tc>
       </w:tr>
@@ -2328,6 +2331,8 @@
           <w:lang w:val="en-US"/>
         </w:rPr>
       </w:pPr>
+      <w:bookmarkStart w:id="0" w:name="_GoBack"/>
+      <w:bookmarkEnd w:id="0"/>
     </w:p>
     <w:p>
       <w:pPr>
@@ -2390,13 +2395,7 @@
               <w:rPr>
                 <w:lang w:val="en-US"/>
               </w:rPr>
-              <w:t>5</w:t>
-            </w:r>
-            <w:r>
-              <w:rPr>
-                <w:lang w:val="en-US"/>
-              </w:rPr>
-              <w:t xml:space="preserve">: </w:t>
+              <w:t xml:space="preserve">5: </w:t>
             </w:r>
             <w:r>
               <w:rPr>
@@ -2588,7 +2587,7 @@
                 <w:szCs w:val="24"/>
                 <w:lang w:val="en-US"/>
               </w:rPr>
-              <w:t>Table Returned</w:t>
+              <w:t>General search by brand</w:t>
             </w:r>
           </w:p>
         </w:tc>
@@ -2611,7 +2610,23 @@
                 <w:szCs w:val="24"/>
                 <w:lang w:val="en-US"/>
               </w:rPr>
-              <w:t>G</w:t>
+              <w:t xml:space="preserve">All vehicles that match the chosen brand should </w:t>
+            </w:r>
+            <w:r>
+              <w:rPr>
+                <w:sz w:val="24"/>
+                <w:szCs w:val="24"/>
+                <w:lang w:val="en-US"/>
+              </w:rPr>
+              <w:t>appear in</w:t>
+            </w:r>
+            <w:r>
+              <w:rPr>
+                <w:sz w:val="24"/>
+                <w:szCs w:val="24"/>
+                <w:lang w:val="en-US"/>
+              </w:rPr>
+              <w:t xml:space="preserve"> the results.</w:t>
             </w:r>
           </w:p>
         </w:tc>
@@ -2694,7 +2709,15 @@
                 <w:szCs w:val="24"/>
                 <w:lang w:val="en-US"/>
               </w:rPr>
-              <w:t>Search Terms</w:t>
+              <w:t xml:space="preserve">Search </w:t>
+            </w:r>
+            <w:r>
+              <w:rPr>
+                <w:sz w:val="24"/>
+                <w:szCs w:val="24"/>
+                <w:lang w:val="en-US"/>
+              </w:rPr>
+              <w:t>by model</w:t>
             </w:r>
           </w:p>
         </w:tc>
@@ -2711,6 +2734,14 @@
                 <w:lang w:val="en-US"/>
               </w:rPr>
             </w:pPr>
+            <w:r>
+              <w:rPr>
+                <w:sz w:val="24"/>
+                <w:szCs w:val="24"/>
+                <w:lang w:val="en-US"/>
+              </w:rPr>
+              <w:t>Vehicles of that model should be returned in the search results</w:t>
+            </w:r>
           </w:p>
         </w:tc>
         <w:tc>
@@ -2789,7 +2820,7 @@
                 <w:szCs w:val="24"/>
                 <w:lang w:val="en-US"/>
               </w:rPr>
-              <w:t xml:space="preserve">Example Searches </w:t>
+              <w:t>Series search</w:t>
             </w:r>
           </w:p>
         </w:tc>
@@ -2806,6 +2837,14 @@
                 <w:lang w:val="en-US"/>
               </w:rPr>
             </w:pPr>
+            <w:r>
+              <w:rPr>
+                <w:sz w:val="24"/>
+                <w:szCs w:val="24"/>
+                <w:lang w:val="en-US"/>
+              </w:rPr>
+              <w:t>This returns all the cars that match the series</w:t>
+            </w:r>
             <w:r>
               <w:rPr>
                 <w:sz w:val="24"/>
@@ -2889,6 +2928,14 @@
                 <w:lang w:val="en-US"/>
               </w:rPr>
             </w:pPr>
+            <w:r>
+              <w:rPr>
+                <w:sz w:val="24"/>
+                <w:szCs w:val="24"/>
+                <w:lang w:val="en-US"/>
+              </w:rPr>
+              <w:t>Search by year</w:t>
+            </w:r>
           </w:p>
         </w:tc>
         <w:tc>
@@ -2904,6 +2951,14 @@
                 <w:lang w:val="en-US"/>
               </w:rPr>
             </w:pPr>
+            <w:r>
+              <w:rPr>
+                <w:sz w:val="24"/>
+                <w:szCs w:val="24"/>
+                <w:lang w:val="en-US"/>
+              </w:rPr>
+              <w:t>Shows only cars from the chosen year</w:t>
+            </w:r>
           </w:p>
         </w:tc>
         <w:tc>
@@ -2950,15 +3005,7 @@
                 <w:szCs w:val="24"/>
                 <w:lang w:val="en-US"/>
               </w:rPr>
-              <w:t>5</w:t>
-            </w:r>
-            <w:r>
-              <w:rPr>
-                <w:sz w:val="24"/>
-                <w:szCs w:val="24"/>
-                <w:lang w:val="en-US"/>
-              </w:rPr>
-              <w:t>.5</w:t>
+              <w:t>5.5</w:t>
             </w:r>
           </w:p>
         </w:tc>
@@ -2976,6 +3023,14 @@
                 <w:lang w:val="en-US"/>
               </w:rPr>
             </w:pPr>
+            <w:r>
+              <w:rPr>
+                <w:sz w:val="24"/>
+                <w:szCs w:val="24"/>
+                <w:lang w:val="en-US"/>
+              </w:rPr>
+              <w:t>Number of seats</w:t>
+            </w:r>
           </w:p>
         </w:tc>
         <w:tc>
@@ -2991,6 +3046,14 @@
                 <w:lang w:val="en-US"/>
               </w:rPr>
             </w:pPr>
+            <w:r>
+              <w:rPr>
+                <w:sz w:val="24"/>
+                <w:szCs w:val="24"/>
+                <w:lang w:val="en-US"/>
+              </w:rPr>
+              <w:t>Displays cars with the required number of seats</w:t>
+            </w:r>
           </w:p>
         </w:tc>
         <w:tc>
@@ -3000,6 +3063,121 @@
           <w:p>
             <w:pPr>
               <w:cnfStyle w:val="000000000000" w:firstRow="0" w:lastRow="0" w:firstColumn="0" w:lastColumn="0" w:oddVBand="0" w:evenVBand="0" w:oddHBand="0" w:evenHBand="0" w:firstRowFirstColumn="0" w:firstRowLastColumn="0" w:lastRowFirstColumn="0" w:lastRowLastColumn="0"/>
+              <w:rPr>
+                <w:sz w:val="24"/>
+                <w:szCs w:val="24"/>
+                <w:lang w:val="en-US"/>
+              </w:rPr>
+            </w:pPr>
+            <w:r>
+              <w:rPr>
+                <w:sz w:val="24"/>
+                <w:szCs w:val="24"/>
+                <w:lang w:val="en-US"/>
+              </w:rPr>
+              <w:t>Pass</w:t>
+            </w:r>
+          </w:p>
+        </w:tc>
+      </w:tr>
+      <w:tr>
+        <w:trPr>
+          <w:cnfStyle w:val="000000100000" w:firstRow="0" w:lastRow="0" w:firstColumn="0" w:lastColumn="0" w:oddVBand="0" w:evenVBand="0" w:oddHBand="1" w:evenHBand="0" w:firstRowFirstColumn="0" w:firstRowLastColumn="0" w:lastRowFirstColumn="0" w:lastRowLastColumn="0"/>
+        </w:trPr>
+        <w:tc>
+          <w:tcPr>
+            <w:cnfStyle w:val="001000000000" w:firstRow="0" w:lastRow="0" w:firstColumn="1" w:lastColumn="0" w:oddVBand="0" w:evenVBand="0" w:oddHBand="0" w:evenHBand="0" w:firstRowFirstColumn="0" w:firstRowLastColumn="0" w:lastRowFirstColumn="0" w:lastRowLastColumn="0"/>
+            <w:tcW w:w="831" w:type="dxa"/>
+          </w:tcPr>
+          <w:p>
+            <w:pPr>
+              <w:rPr>
+                <w:sz w:val="24"/>
+                <w:szCs w:val="24"/>
+                <w:lang w:val="en-US"/>
+              </w:rPr>
+            </w:pPr>
+            <w:r>
+              <w:rPr>
+                <w:sz w:val="24"/>
+                <w:szCs w:val="24"/>
+                <w:lang w:val="en-US"/>
+              </w:rPr>
+              <w:lastRenderedPageBreak/>
+              <w:t>5</w:t>
+            </w:r>
+            <w:r>
+              <w:rPr>
+                <w:sz w:val="24"/>
+                <w:szCs w:val="24"/>
+                <w:lang w:val="en-US"/>
+              </w:rPr>
+              <w:t>.</w:t>
+            </w:r>
+            <w:r>
+              <w:rPr>
+                <w:sz w:val="24"/>
+                <w:szCs w:val="24"/>
+                <w:lang w:val="en-US"/>
+              </w:rPr>
+              <w:t>5</w:t>
+            </w:r>
+          </w:p>
+        </w:tc>
+        <w:tc>
+          <w:tcPr>
+            <w:tcW w:w="3759" w:type="dxa"/>
+            <w:gridSpan w:val="2"/>
+          </w:tcPr>
+          <w:p>
+            <w:pPr>
+              <w:cnfStyle w:val="000000100000" w:firstRow="0" w:lastRow="0" w:firstColumn="0" w:lastColumn="0" w:oddVBand="0" w:evenVBand="0" w:oddHBand="1" w:evenHBand="0" w:firstRowFirstColumn="0" w:firstRowLastColumn="0" w:lastRowFirstColumn="0" w:lastRowLastColumn="0"/>
+              <w:rPr>
+                <w:sz w:val="24"/>
+                <w:szCs w:val="24"/>
+                <w:lang w:val="en-US"/>
+              </w:rPr>
+            </w:pPr>
+            <w:r>
+              <w:rPr>
+                <w:sz w:val="24"/>
+                <w:szCs w:val="24"/>
+                <w:lang w:val="en-US"/>
+              </w:rPr>
+              <w:t>No results</w:t>
+            </w:r>
+          </w:p>
+        </w:tc>
+        <w:tc>
+          <w:tcPr>
+            <w:tcW w:w="3244" w:type="dxa"/>
+          </w:tcPr>
+          <w:p>
+            <w:pPr>
+              <w:cnfStyle w:val="000000100000" w:firstRow="0" w:lastRow="0" w:firstColumn="0" w:lastColumn="0" w:oddVBand="0" w:evenVBand="0" w:oddHBand="1" w:evenHBand="0" w:firstRowFirstColumn="0" w:firstRowLastColumn="0" w:lastRowFirstColumn="0" w:lastRowLastColumn="0"/>
+              <w:rPr>
+                <w:sz w:val="24"/>
+                <w:szCs w:val="24"/>
+                <w:lang w:val="en-US"/>
+              </w:rPr>
+            </w:pPr>
+            <w:r>
+              <w:rPr>
+                <w:sz w:val="24"/>
+                <w:szCs w:val="24"/>
+                <w:lang w:val="en-US"/>
+              </w:rPr>
+              <w:t>If an invalid search is entered, the user is notified that no results are found</w:t>
+            </w:r>
+          </w:p>
+        </w:tc>
+        <w:tc>
+          <w:tcPr>
+            <w:tcW w:w="1192" w:type="dxa"/>
+          </w:tcPr>
+          <w:p>
+            <w:pPr>
+              <w:cnfStyle w:val="000000100000" w:firstRow="0" w:lastRow="0" w:firstColumn="0" w:lastColumn="0" w:oddVBand="0" w:evenVBand="0" w:oddHBand="1" w:evenHBand="0" w:firstRowFirstColumn="0" w:firstRowLastColumn="0" w:lastRowFirstColumn="0" w:lastRowLastColumn="0"/>
               <w:rPr>
                 <w:sz w:val="24"/>
                 <w:szCs w:val="24"/>
@@ -3070,13 +3248,7 @@
               <w:rPr>
                 <w:lang w:val="en-US"/>
               </w:rPr>
-              <w:t>6</w:t>
-            </w:r>
-            <w:r>
-              <w:rPr>
-                <w:lang w:val="en-US"/>
-              </w:rPr>
-              <w:t xml:space="preserve">: </w:t>
+              <w:t xml:space="preserve">6: </w:t>
             </w:r>
             <w:r>
               <w:rPr>
@@ -3261,7 +3433,15 @@
                 <w:szCs w:val="24"/>
                 <w:lang w:val="en-US"/>
               </w:rPr>
-              <w:t>Example Searches</w:t>
+              <w:t>P</w:t>
+            </w:r>
+            <w:r>
+              <w:rPr>
+                <w:sz w:val="24"/>
+                <w:szCs w:val="24"/>
+                <w:lang w:val="en-US"/>
+              </w:rPr>
+              <w:t>rice filter</w:t>
             </w:r>
           </w:p>
         </w:tc>
@@ -3278,6 +3458,14 @@
                 <w:lang w:val="en-US"/>
               </w:rPr>
             </w:pPr>
+            <w:r>
+              <w:rPr>
+                <w:sz w:val="24"/>
+                <w:szCs w:val="24"/>
+                <w:lang w:val="en-US"/>
+              </w:rPr>
+              <w:t>When price parameters are entered, only vehicles within that range will appear</w:t>
+            </w:r>
           </w:p>
         </w:tc>
         <w:tc>
@@ -3359,7 +3547,15 @@
                 <w:szCs w:val="24"/>
                 <w:lang w:val="en-US"/>
               </w:rPr>
-              <w:t>Sorting Functionality</w:t>
+              <w:t>Brands</w:t>
+            </w:r>
+            <w:r>
+              <w:rPr>
+                <w:sz w:val="24"/>
+                <w:szCs w:val="24"/>
+                <w:lang w:val="en-US"/>
+              </w:rPr>
+              <w:t xml:space="preserve"> filter</w:t>
             </w:r>
           </w:p>
         </w:tc>
@@ -3376,6 +3572,38 @@
                 <w:lang w:val="en-US"/>
               </w:rPr>
             </w:pPr>
+            <w:r>
+              <w:rPr>
+                <w:sz w:val="24"/>
+                <w:szCs w:val="24"/>
+                <w:lang w:val="en-US"/>
+              </w:rPr>
+              <w:t xml:space="preserve">Only the brands that are selected </w:t>
+            </w:r>
+            <w:r>
+              <w:rPr>
+                <w:sz w:val="24"/>
+                <w:szCs w:val="24"/>
+                <w:lang w:val="en-US"/>
+              </w:rPr>
+              <w:t>are</w:t>
+            </w:r>
+            <w:r>
+              <w:rPr>
+                <w:sz w:val="24"/>
+                <w:szCs w:val="24"/>
+                <w:lang w:val="en-US"/>
+              </w:rPr>
+              <w:t xml:space="preserve"> displayed</w:t>
+            </w:r>
+            <w:r>
+              <w:rPr>
+                <w:sz w:val="24"/>
+                <w:szCs w:val="24"/>
+                <w:lang w:val="en-US"/>
+              </w:rPr>
+              <w:t xml:space="preserve"> </w:t>
+            </w:r>
           </w:p>
         </w:tc>
         <w:tc>
@@ -3454,7 +3682,7 @@
                 <w:szCs w:val="24"/>
                 <w:lang w:val="en-US"/>
               </w:rPr>
-              <w:t>Price Filter</w:t>
+              <w:t>Body type</w:t>
             </w:r>
           </w:p>
         </w:tc>
@@ -3477,7 +3705,23 @@
                 <w:szCs w:val="24"/>
                 <w:lang w:val="en-US"/>
               </w:rPr>
+              <w:t>Results can be filtered to display either sedans, hatchbacks and</w:t>
+            </w:r>
+            <w:r>
+              <w:rPr>
+                <w:sz w:val="24"/>
+                <w:szCs w:val="24"/>
+                <w:lang w:val="en-US"/>
+              </w:rPr>
               <w:t xml:space="preserve"> </w:t>
+            </w:r>
+            <w:r>
+              <w:rPr>
+                <w:sz w:val="24"/>
+                <w:szCs w:val="24"/>
+                <w:lang w:val="en-US"/>
+              </w:rPr>
+              <w:t>wagons</w:t>
             </w:r>
           </w:p>
         </w:tc>
@@ -3554,6 +3798,22 @@
                 <w:lang w:val="en-US"/>
               </w:rPr>
             </w:pPr>
+            <w:r>
+              <w:rPr>
+                <w:sz w:val="24"/>
+                <w:szCs w:val="24"/>
+                <w:lang w:val="en-US"/>
+              </w:rPr>
+              <w:t>No res</w:t>
+            </w:r>
+            <w:r>
+              <w:rPr>
+                <w:sz w:val="24"/>
+                <w:szCs w:val="24"/>
+                <w:lang w:val="en-US"/>
+              </w:rPr>
+              <w:t>ults</w:t>
+            </w:r>
           </w:p>
         </w:tc>
         <w:tc>
@@ -3569,6 +3829,14 @@
                 <w:lang w:val="en-US"/>
               </w:rPr>
             </w:pPr>
+            <w:r>
+              <w:rPr>
+                <w:sz w:val="24"/>
+                <w:szCs w:val="24"/>
+                <w:lang w:val="en-US"/>
+              </w:rPr>
+              <w:t>If there are no matches, then no results will be displayed</w:t>
+            </w:r>
           </w:p>
         </w:tc>
         <w:tc>
@@ -3578,93 +3846,6 @@
           <w:p>
             <w:pPr>
               <w:cnfStyle w:val="000000100000" w:firstRow="0" w:lastRow="0" w:firstColumn="0" w:lastColumn="0" w:oddVBand="0" w:evenVBand="0" w:oddHBand="1" w:evenHBand="0" w:firstRowFirstColumn="0" w:firstRowLastColumn="0" w:lastRowFirstColumn="0" w:lastRowLastColumn="0"/>
-              <w:rPr>
-                <w:sz w:val="24"/>
-                <w:szCs w:val="24"/>
-                <w:lang w:val="en-US"/>
-              </w:rPr>
-            </w:pPr>
-            <w:r>
-              <w:rPr>
-                <w:sz w:val="24"/>
-                <w:szCs w:val="24"/>
-                <w:lang w:val="en-US"/>
-              </w:rPr>
-              <w:t>Pass</w:t>
-            </w:r>
-          </w:p>
-        </w:tc>
-      </w:tr>
-      <w:tr>
-        <w:tc>
-          <w:tcPr>
-            <w:cnfStyle w:val="001000000000" w:firstRow="0" w:lastRow="0" w:firstColumn="1" w:lastColumn="0" w:oddVBand="0" w:evenVBand="0" w:oddHBand="0" w:evenHBand="0" w:firstRowFirstColumn="0" w:firstRowLastColumn="0" w:lastRowFirstColumn="0" w:lastRowLastColumn="0"/>
-            <w:tcW w:w="831" w:type="dxa"/>
-          </w:tcPr>
-          <w:p>
-            <w:pPr>
-              <w:rPr>
-                <w:sz w:val="24"/>
-                <w:szCs w:val="24"/>
-                <w:lang w:val="en-US"/>
-              </w:rPr>
-            </w:pPr>
-            <w:r>
-              <w:rPr>
-                <w:sz w:val="24"/>
-                <w:szCs w:val="24"/>
-                <w:lang w:val="en-US"/>
-              </w:rPr>
-              <w:t>6</w:t>
-            </w:r>
-            <w:r>
-              <w:rPr>
-                <w:sz w:val="24"/>
-                <w:szCs w:val="24"/>
-                <w:lang w:val="en-US"/>
-              </w:rPr>
-              <w:t>.5</w:t>
-            </w:r>
-          </w:p>
-        </w:tc>
-        <w:tc>
-          <w:tcPr>
-            <w:tcW w:w="3759" w:type="dxa"/>
-            <w:gridSpan w:val="2"/>
-          </w:tcPr>
-          <w:p>
-            <w:pPr>
-              <w:cnfStyle w:val="000000000000" w:firstRow="0" w:lastRow="0" w:firstColumn="0" w:lastColumn="0" w:oddVBand="0" w:evenVBand="0" w:oddHBand="0" w:evenHBand="0" w:firstRowFirstColumn="0" w:firstRowLastColumn="0" w:lastRowFirstColumn="0" w:lastRowLastColumn="0"/>
-              <w:rPr>
-                <w:sz w:val="24"/>
-                <w:szCs w:val="24"/>
-                <w:lang w:val="en-US"/>
-              </w:rPr>
-            </w:pPr>
-          </w:p>
-        </w:tc>
-        <w:tc>
-          <w:tcPr>
-            <w:tcW w:w="3244" w:type="dxa"/>
-          </w:tcPr>
-          <w:p>
-            <w:pPr>
-              <w:cnfStyle w:val="000000000000" w:firstRow="0" w:lastRow="0" w:firstColumn="0" w:lastColumn="0" w:oddVBand="0" w:evenVBand="0" w:oddHBand="0" w:evenHBand="0" w:firstRowFirstColumn="0" w:firstRowLastColumn="0" w:lastRowFirstColumn="0" w:lastRowLastColumn="0"/>
-              <w:rPr>
-                <w:sz w:val="24"/>
-                <w:szCs w:val="24"/>
-                <w:lang w:val="en-US"/>
-              </w:rPr>
-            </w:pPr>
-          </w:p>
-        </w:tc>
-        <w:tc>
-          <w:tcPr>
-            <w:tcW w:w="1192" w:type="dxa"/>
-          </w:tcPr>
-          <w:p>
-            <w:pPr>
-              <w:cnfStyle w:val="000000000000" w:firstRow="0" w:lastRow="0" w:firstColumn="0" w:lastColumn="0" w:oddVBand="0" w:evenVBand="0" w:oddHBand="0" w:evenHBand="0" w:firstRowFirstColumn="0" w:firstRowLastColumn="0" w:lastRowFirstColumn="0" w:lastRowLastColumn="0"/>
               <w:rPr>
                 <w:sz w:val="24"/>
                 <w:szCs w:val="24"/>
@@ -3735,19 +3916,7 @@
               <w:rPr>
                 <w:lang w:val="en-US"/>
               </w:rPr>
-              <w:t>11</w:t>
-            </w:r>
-            <w:r>
-              <w:rPr>
-                <w:lang w:val="en-US"/>
-              </w:rPr>
-              <w:t xml:space="preserve">: </w:t>
-            </w:r>
-            <w:r>
-              <w:rPr>
-                <w:lang w:val="en-US"/>
-              </w:rPr>
-              <w:t>Display Data</w:t>
+              <w:t>11: Display Data</w:t>
             </w:r>
             <w:r>
               <w:rPr>
@@ -4209,7 +4378,6 @@
                 <w:szCs w:val="24"/>
                 <w:lang w:val="en-US"/>
               </w:rPr>
-              <w:lastRenderedPageBreak/>
               <w:t>11</w:t>
             </w:r>
             <w:r>
@@ -4426,13 +4594,7 @@
               <w:rPr>
                 <w:lang w:val="en-US"/>
               </w:rPr>
-              <w:t>13</w:t>
-            </w:r>
-            <w:r>
-              <w:rPr>
-                <w:lang w:val="en-US"/>
-              </w:rPr>
-              <w:t>: Search</w:t>
+              <w:t>13: Search</w:t>
             </w:r>
             <w:r>
               <w:rPr>
@@ -5021,7 +5183,7 @@
                 <w:szCs w:val="24"/>
                 <w:lang w:val="en-US"/>
               </w:rPr>
-              <w:t xml:space="preserve">Example Searches </w:t>
+              <w:t>View car button</w:t>
             </w:r>
           </w:p>
         </w:tc>
@@ -5038,6 +5200,14 @@
                 <w:lang w:val="en-US"/>
               </w:rPr>
             </w:pPr>
+            <w:r>
+              <w:rPr>
+                <w:sz w:val="24"/>
+                <w:szCs w:val="24"/>
+                <w:lang w:val="en-US"/>
+              </w:rPr>
+              <w:t>When clicked, redirects the user to the car information page</w:t>
+            </w:r>
           </w:p>
         </w:tc>
         <w:tc>
@@ -5053,6 +5223,14 @@
                 <w:lang w:val="en-US"/>
               </w:rPr>
             </w:pPr>
+            <w:r>
+              <w:rPr>
+                <w:sz w:val="24"/>
+                <w:szCs w:val="24"/>
+                <w:lang w:val="en-US"/>
+              </w:rPr>
+              <w:t>Pass</w:t>
+            </w:r>
           </w:p>
         </w:tc>
       </w:tr>
@@ -5109,13 +5287,7 @@
               <w:rPr>
                 <w:lang w:val="en-US"/>
               </w:rPr>
-              <w:t>25</w:t>
-            </w:r>
-            <w:r>
-              <w:rPr>
-                <w:lang w:val="en-US"/>
-              </w:rPr>
-              <w:t xml:space="preserve">: </w:t>
+              <w:t xml:space="preserve">25: </w:t>
             </w:r>
             <w:r>
               <w:t>Login/Register</w:t>
@@ -5124,13 +5296,7 @@
               <w:rPr>
                 <w:lang w:val="en-US"/>
               </w:rPr>
-              <w:t xml:space="preserve"> </w:t>
-            </w:r>
-            <w:r>
-              <w:rPr>
-                <w:lang w:val="en-US"/>
-              </w:rPr>
-              <w:t>R</w:t>
+              <w:t xml:space="preserve"> R</w:t>
             </w:r>
             <w:r>
               <w:rPr>
@@ -5654,6 +5820,14 @@
                 <w:lang w:val="en-US"/>
               </w:rPr>
             </w:pPr>
+            <w:r>
+              <w:rPr>
+                <w:sz w:val="24"/>
+                <w:szCs w:val="24"/>
+                <w:lang w:val="en-US"/>
+              </w:rPr>
+              <w:t>Pass</w:t>
+            </w:r>
           </w:p>
         </w:tc>
       </w:tr>
@@ -5711,13 +5885,7 @@
               <w:rPr>
                 <w:lang w:val="en-US"/>
               </w:rPr>
-              <w:t xml:space="preserve">26 </w:t>
-            </w:r>
-            <w:r>
-              <w:rPr>
-                <w:lang w:val="en-US"/>
-              </w:rPr>
-              <w:t>:</w:t>
+              <w:t>26 :</w:t>
             </w:r>
             <w:proofErr w:type="gramEnd"/>
             <w:r>
@@ -6069,7 +6237,6 @@
                 <w:szCs w:val="24"/>
                 <w:lang w:val="en-US"/>
               </w:rPr>
-              <w:lastRenderedPageBreak/>
               <w:t>26</w:t>
             </w:r>
             <w:r>
@@ -6104,8 +6271,6 @@
               </w:rPr>
               <w:t>Rent functionality</w:t>
             </w:r>
-            <w:bookmarkStart w:id="0" w:name="_GoBack"/>
-            <w:bookmarkEnd w:id="0"/>
           </w:p>
         </w:tc>
         <w:tc>

</xml_diff>